<commit_message>
1.使用 feign 完成 managerweb 对 manager service 的调用 2. 初始化后台管理的界面
</commit_message>
<xml_diff>
--- a/doc/e3mall.docx
+++ b/doc/e3mall.docx
@@ -182,6 +182,216 @@
         </w:rPr>
         <w:t>Port  : 8082</w:t>
       </w:r>
+    </w:p>
+    <w:p>
+      <w:pPr>
+        <w:rPr>
+          <w:rFonts w:hint="eastAsia"/>
+          <w:lang w:val="en-US" w:eastAsia="zh-CN"/>
+        </w:rPr>
+      </w:pPr>
+      <w:r>
+        <w:rPr>
+          <w:rFonts w:hint="eastAsia"/>
+          <w:lang w:val="en-US" w:eastAsia="zh-CN"/>
+        </w:rPr>
+        <w:t>Item 接口</w:t>
+      </w:r>
+    </w:p>
+    <w:p>
+      <w:pPr>
+        <w:pStyle w:val="3"/>
+        <w:keepNext w:val="0"/>
+        <w:keepLines w:val="0"/>
+        <w:widowControl/>
+        <w:suppressLineNumbers w:val="0"/>
+        <w:shd w:val="clear" w:fill="21282D"/>
+        <w:rPr>
+          <w:rFonts w:ascii="Consolas" w:hAnsi="Consolas" w:eastAsia="Consolas" w:cs="Consolas"/>
+          <w:color w:val="E0E2E4"/>
+          <w:sz w:val="26"/>
+          <w:szCs w:val="26"/>
+        </w:rPr>
+      </w:pPr>
+      <w:r>
+        <w:rPr>
+          <w:rFonts w:hint="default" w:ascii="Consolas" w:hAnsi="Consolas" w:eastAsia="Consolas" w:cs="Consolas"/>
+          <w:b/>
+          <w:color w:val="6CA3C9"/>
+          <w:sz w:val="26"/>
+          <w:szCs w:val="26"/>
+          <w:shd w:val="clear" w:fill="21282D"/>
+        </w:rPr>
+        <w:t xml:space="preserve">TbItem </w:t>
+      </w:r>
+      <w:r>
+        <w:rPr>
+          <w:rFonts w:hint="default" w:ascii="Consolas" w:hAnsi="Consolas" w:eastAsia="Consolas" w:cs="Consolas"/>
+          <w:color w:val="E0E2E4"/>
+          <w:sz w:val="26"/>
+          <w:szCs w:val="26"/>
+          <w:shd w:val="clear" w:fill="21282D"/>
+        </w:rPr>
+        <w:t xml:space="preserve">item </w:t>
+      </w:r>
+      <w:r>
+        <w:rPr>
+          <w:rFonts w:hint="default" w:ascii="Consolas" w:hAnsi="Consolas" w:eastAsia="Consolas" w:cs="Consolas"/>
+          <w:color w:val="E8E2B7"/>
+          <w:sz w:val="26"/>
+          <w:szCs w:val="26"/>
+          <w:shd w:val="clear" w:fill="21282D"/>
+        </w:rPr>
+        <w:t xml:space="preserve">= </w:t>
+      </w:r>
+      <w:r>
+        <w:rPr>
+          <w:rFonts w:hint="default" w:ascii="Consolas" w:hAnsi="Consolas" w:eastAsia="Consolas" w:cs="Consolas"/>
+          <w:color w:val="ECBA61"/>
+          <w:sz w:val="26"/>
+          <w:szCs w:val="26"/>
+          <w:shd w:val="clear" w:fill="21282D"/>
+        </w:rPr>
+        <w:t>restTemplate</w:t>
+      </w:r>
+      <w:r>
+        <w:rPr>
+          <w:rFonts w:hint="default" w:ascii="Consolas" w:hAnsi="Consolas" w:eastAsia="Consolas" w:cs="Consolas"/>
+          <w:color w:val="E8E2B7"/>
+          <w:sz w:val="26"/>
+          <w:szCs w:val="26"/>
+          <w:shd w:val="clear" w:fill="21282D"/>
+        </w:rPr>
+        <w:t>.</w:t>
+      </w:r>
+      <w:r>
+        <w:rPr>
+          <w:rFonts w:hint="default" w:ascii="Consolas" w:hAnsi="Consolas" w:eastAsia="Consolas" w:cs="Consolas"/>
+          <w:color w:val="F5F6E7"/>
+          <w:sz w:val="26"/>
+          <w:szCs w:val="26"/>
+          <w:shd w:val="clear" w:fill="21282D"/>
+        </w:rPr>
+        <w:t>getForObject</w:t>
+      </w:r>
+      <w:r>
+        <w:rPr>
+          <w:rFonts w:hint="default" w:ascii="Consolas" w:hAnsi="Consolas" w:eastAsia="Consolas" w:cs="Consolas"/>
+          <w:color w:val="FFFFFF"/>
+          <w:sz w:val="26"/>
+          <w:szCs w:val="26"/>
+          <w:shd w:val="clear" w:fill="21282D"/>
+        </w:rPr>
+        <w:t>(</w:t>
+      </w:r>
+      <w:r>
+        <w:rPr>
+          <w:rFonts w:hint="default" w:ascii="Consolas" w:hAnsi="Consolas" w:eastAsia="Consolas" w:cs="Consolas"/>
+          <w:color w:val="4CD656"/>
+          <w:sz w:val="26"/>
+          <w:szCs w:val="26"/>
+          <w:shd w:val="clear" w:fill="21282D"/>
+        </w:rPr>
+        <w:t>"http://MANAGER-SERVICE/item/getById/"</w:t>
+      </w:r>
+      <w:r>
+        <w:rPr>
+          <w:rFonts w:hint="default" w:ascii="Consolas" w:hAnsi="Consolas" w:eastAsia="Consolas" w:cs="Consolas"/>
+          <w:color w:val="E8E2B7"/>
+          <w:sz w:val="26"/>
+          <w:szCs w:val="26"/>
+          <w:shd w:val="clear" w:fill="21282D"/>
+        </w:rPr>
+        <w:t>+</w:t>
+      </w:r>
+      <w:r>
+        <w:rPr>
+          <w:rFonts w:hint="default" w:ascii="Consolas" w:hAnsi="Consolas" w:eastAsia="Consolas" w:cs="Consolas"/>
+          <w:color w:val="E0E2E4"/>
+          <w:sz w:val="26"/>
+          <w:szCs w:val="26"/>
+          <w:shd w:val="clear" w:fill="21282D"/>
+        </w:rPr>
+        <w:t>id</w:t>
+      </w:r>
+      <w:r>
+        <w:rPr>
+          <w:rFonts w:hint="default" w:ascii="Consolas" w:hAnsi="Consolas" w:eastAsia="Consolas" w:cs="Consolas"/>
+          <w:color w:val="E8E2B7"/>
+          <w:sz w:val="26"/>
+          <w:szCs w:val="26"/>
+          <w:shd w:val="clear" w:fill="21282D"/>
+        </w:rPr>
+        <w:t xml:space="preserve">, </w:t>
+      </w:r>
+      <w:r>
+        <w:rPr>
+          <w:rFonts w:hint="default" w:ascii="Consolas" w:hAnsi="Consolas" w:eastAsia="Consolas" w:cs="Consolas"/>
+          <w:b/>
+          <w:color w:val="6CA3C9"/>
+          <w:sz w:val="26"/>
+          <w:szCs w:val="26"/>
+          <w:shd w:val="clear" w:fill="21282D"/>
+        </w:rPr>
+        <w:t>TbItem</w:t>
+      </w:r>
+      <w:r>
+        <w:rPr>
+          <w:rFonts w:hint="default" w:ascii="Consolas" w:hAnsi="Consolas" w:eastAsia="Consolas" w:cs="Consolas"/>
+          <w:color w:val="E8E2B7"/>
+          <w:sz w:val="26"/>
+          <w:szCs w:val="26"/>
+          <w:shd w:val="clear" w:fill="21282D"/>
+        </w:rPr>
+        <w:t>.</w:t>
+      </w:r>
+      <w:r>
+        <w:rPr>
+          <w:rFonts w:hint="default" w:ascii="Consolas" w:hAnsi="Consolas" w:eastAsia="Consolas" w:cs="Consolas"/>
+          <w:b/>
+          <w:color w:val="E784A2"/>
+          <w:sz w:val="26"/>
+          <w:szCs w:val="26"/>
+          <w:shd w:val="clear" w:fill="21282D"/>
+        </w:rPr>
+        <w:t>class</w:t>
+      </w:r>
+      <w:r>
+        <w:rPr>
+          <w:rFonts w:hint="default" w:ascii="Consolas" w:hAnsi="Consolas" w:eastAsia="Consolas" w:cs="Consolas"/>
+          <w:color w:val="FFFFFF"/>
+          <w:sz w:val="26"/>
+          <w:szCs w:val="26"/>
+          <w:shd w:val="clear" w:fill="21282D"/>
+        </w:rPr>
+        <w:t>)</w:t>
+      </w:r>
+      <w:r>
+        <w:rPr>
+          <w:rFonts w:hint="default" w:ascii="Consolas" w:hAnsi="Consolas" w:eastAsia="Consolas" w:cs="Consolas"/>
+          <w:color w:val="E8E2B7"/>
+          <w:sz w:val="26"/>
+          <w:szCs w:val="26"/>
+          <w:shd w:val="clear" w:fill="21282D"/>
+        </w:rPr>
+        <w:t>;</w:t>
+      </w:r>
+    </w:p>
+    <w:p>
+      <w:pPr>
+        <w:rPr>
+          <w:rFonts w:hint="eastAsia"/>
+          <w:lang w:val="en-US" w:eastAsia="zh-CN"/>
+        </w:rPr>
+      </w:pPr>
+    </w:p>
+    <w:p>
+      <w:pPr>
+        <w:rPr>
+          <w:rFonts w:hint="eastAsia"/>
+          <w:lang w:val="en-US" w:eastAsia="zh-CN"/>
+        </w:rPr>
+      </w:pPr>
       <w:bookmarkStart w:id="0" w:name="_GoBack"/>
       <w:bookmarkEnd w:id="0"/>
     </w:p>

</xml_diff>